<commit_message>
Projects edited and restructuralized. Added beginning of implementation chapter in bachelor thesis. More diagrams.
Signed-off-by: matyapav <matyapav@fel.cvut.cz>
</commit_message>
<xml_diff>
--- a/documents_matyas/TestCases.docx
+++ b/documents_matyas/TestCases.docx
@@ -210,6 +210,353 @@
       <w:r>
         <w:t xml:space="preserve"> pracuje.</w:t>
       </w:r>
+      <w:r>
+        <w:t xml:space="preserve"> </w:t>
+      </w:r>
+    </w:p>
+    <w:p>
+      <w:pPr>
+        <w:pStyle w:val="Odstavecseseznamem"/>
+        <w:numPr>
+          <w:ilvl w:val="0"/>
+          <w:numId w:val="2"/>
+        </w:numPr>
+      </w:pPr>
+      <w:r>
+        <w:t xml:space="preserve">Založte si aplikaci a importujte </w:t>
+      </w:r>
+      <w:proofErr w:type="spellStart"/>
+      <w:r>
+        <w:t>framework</w:t>
+      </w:r>
+      <w:proofErr w:type="spellEnd"/>
+      <w:r>
+        <w:t xml:space="preserve"> dle příručky</w:t>
+      </w:r>
+    </w:p>
+    <w:p>
+      <w:pPr>
+        <w:pStyle w:val="Odstavecseseznamem"/>
+        <w:numPr>
+          <w:ilvl w:val="1"/>
+          <w:numId w:val="2"/>
+        </w:numPr>
+      </w:pPr>
+      <w:r>
+        <w:t>Lze použít i existující aplikaci</w:t>
+      </w:r>
+    </w:p>
+    <w:p>
+      <w:pPr>
+        <w:pStyle w:val="Odstavecseseznamem"/>
+        <w:numPr>
+          <w:ilvl w:val="0"/>
+          <w:numId w:val="2"/>
+        </w:numPr>
+      </w:pPr>
+      <w:r>
+        <w:t>Vytvořte soubor</w:t>
+      </w:r>
+      <w:r>
+        <w:t xml:space="preserve"> connection.xml, ve kterém nadefinujte následující připojení</w:t>
+      </w:r>
+    </w:p>
+    <w:p>
+      <w:pPr>
+        <w:pStyle w:val="Odstavecseseznamem"/>
+        <w:numPr>
+          <w:ilvl w:val="1"/>
+          <w:numId w:val="2"/>
+        </w:numPr>
+      </w:pPr>
+      <w:r>
+        <w:t xml:space="preserve">Meta model je na adrese </w:t>
+      </w:r>
+      <w:hyperlink r:id="rId5" w:history="1">
+        <w:r>
+          <w:rPr>
+            <w:rStyle w:val="Hypertextovodkaz"/>
+          </w:rPr>
+          <w:t>http://toms-cz.com/AFServer/rest/country/definition</w:t>
+        </w:r>
+      </w:hyperlink>
+    </w:p>
+    <w:p>
+      <w:pPr>
+        <w:pStyle w:val="Odstavecseseznamem"/>
+        <w:numPr>
+          <w:ilvl w:val="2"/>
+          <w:numId w:val="2"/>
+        </w:numPr>
+      </w:pPr>
+      <w:proofErr w:type="spellStart"/>
+      <w:r>
+        <w:t>content</w:t>
+      </w:r>
+      <w:proofErr w:type="spellEnd"/>
+      <w:r>
+        <w:t xml:space="preserve">-type nastavte na </w:t>
+      </w:r>
+      <w:proofErr w:type="spellStart"/>
+      <w:r>
+        <w:t>application</w:t>
+      </w:r>
+      <w:proofErr w:type="spellEnd"/>
+      <w:r>
+        <w:t>/</w:t>
+      </w:r>
+      <w:proofErr w:type="spellStart"/>
+      <w:r>
+        <w:t>json</w:t>
+      </w:r>
+      <w:proofErr w:type="spellEnd"/>
+    </w:p>
+    <w:p>
+      <w:pPr>
+        <w:pStyle w:val="Odstavecseseznamem"/>
+        <w:numPr>
+          <w:ilvl w:val="1"/>
+          <w:numId w:val="2"/>
+        </w:numPr>
+      </w:pPr>
+      <w:r>
+        <w:t xml:space="preserve">Data jsou na adrese </w:t>
+      </w:r>
+      <w:hyperlink r:id="rId6" w:history="1">
+        <w:r>
+          <w:rPr>
+            <w:rStyle w:val="Hypertextovodkaz"/>
+          </w:rPr>
+          <w:t>http://toms-cz.com/AFServer/rest/country/</w:t>
+        </w:r>
+      </w:hyperlink>
+    </w:p>
+    <w:p>
+      <w:pPr>
+        <w:pStyle w:val="Odstavecseseznamem"/>
+        <w:numPr>
+          <w:ilvl w:val="2"/>
+          <w:numId w:val="2"/>
+        </w:numPr>
+      </w:pPr>
+      <w:r>
+        <w:t>Zdroj je public</w:t>
+      </w:r>
+    </w:p>
+    <w:p>
+      <w:pPr>
+        <w:pStyle w:val="Odstavecseseznamem"/>
+        <w:numPr>
+          <w:ilvl w:val="2"/>
+          <w:numId w:val="2"/>
+        </w:numPr>
+      </w:pPr>
+      <w:proofErr w:type="spellStart"/>
+      <w:r>
+        <w:t>Content</w:t>
+      </w:r>
+      <w:proofErr w:type="spellEnd"/>
+      <w:r>
+        <w:t xml:space="preserve">-type je </w:t>
+      </w:r>
+      <w:proofErr w:type="spellStart"/>
+      <w:r>
+        <w:t>application</w:t>
+      </w:r>
+      <w:proofErr w:type="spellEnd"/>
+      <w:r>
+        <w:t>/</w:t>
+      </w:r>
+      <w:proofErr w:type="spellStart"/>
+      <w:r>
+        <w:t>json</w:t>
+      </w:r>
+      <w:proofErr w:type="spellEnd"/>
+    </w:p>
+    <w:p>
+      <w:pPr>
+        <w:pStyle w:val="Odstavecseseznamem"/>
+        <w:numPr>
+          <w:ilvl w:val="1"/>
+          <w:numId w:val="2"/>
+        </w:numPr>
+      </w:pPr>
+      <w:r>
+        <w:t xml:space="preserve">Adresa, na kterou lze data odeslat data je </w:t>
+      </w:r>
+      <w:hyperlink r:id="rId7" w:history="1">
+        <w:r>
+          <w:rPr>
+            <w:rStyle w:val="Hypertextovodkaz"/>
+          </w:rPr>
+          <w:t>http://toms-cz/com/AFServer/rest/country</w:t>
+        </w:r>
+      </w:hyperlink>
+    </w:p>
+    <w:p>
+      <w:pPr>
+        <w:pStyle w:val="Odstavecseseznamem"/>
+        <w:numPr>
+          <w:ilvl w:val="0"/>
+          <w:numId w:val="2"/>
+        </w:numPr>
+      </w:pPr>
+      <w:r>
+        <w:t xml:space="preserve">Vytvořte formulář přidávající/upravující zemi a </w:t>
+      </w:r>
+      <w:proofErr w:type="spellStart"/>
+      <w:r>
+        <w:t>libovlně</w:t>
+      </w:r>
+      <w:proofErr w:type="spellEnd"/>
+      <w:r>
+        <w:t xml:space="preserve"> ho vložte do aplikace</w:t>
+      </w:r>
+    </w:p>
+    <w:p>
+      <w:pPr>
+        <w:pStyle w:val="Odstavecseseznamem"/>
+        <w:numPr>
+          <w:ilvl w:val="0"/>
+          <w:numId w:val="2"/>
+        </w:numPr>
+      </w:pPr>
+      <w:r>
+        <w:t>Vytvořte list naplněný existujícími zeměmi</w:t>
+      </w:r>
+    </w:p>
+    <w:p>
+      <w:pPr>
+        <w:pStyle w:val="Odstavecseseznamem"/>
+        <w:numPr>
+          <w:ilvl w:val="0"/>
+          <w:numId w:val="2"/>
+        </w:numPr>
+      </w:pPr>
+      <w:r>
+        <w:t xml:space="preserve">Zajistěte, aby byly komponenty </w:t>
+      </w:r>
+      <w:r>
+        <w:t xml:space="preserve">jazykově </w:t>
+      </w:r>
+      <w:r>
+        <w:t>srozumitelné</w:t>
+      </w:r>
+      <w:r>
+        <w:t xml:space="preserve"> (tj. česky, anglicky)</w:t>
+      </w:r>
+    </w:p>
+    <w:p>
+      <w:pPr>
+        <w:pStyle w:val="Odstavecseseznamem"/>
+        <w:numPr>
+          <w:ilvl w:val="0"/>
+          <w:numId w:val="2"/>
+        </w:numPr>
+      </w:pPr>
+      <w:r>
+        <w:t>Propojte list s formulářem tak, že po kliknutí na položku listu se data nahrají do formuláře</w:t>
+      </w:r>
+    </w:p>
+    <w:p>
+      <w:pPr>
+        <w:pStyle w:val="Odstavecseseznamem"/>
+        <w:numPr>
+          <w:ilvl w:val="0"/>
+          <w:numId w:val="2"/>
+        </w:numPr>
+      </w:pPr>
+      <w:r>
+        <w:t>Zprovozněte odesílání</w:t>
+      </w:r>
+      <w:r>
+        <w:t xml:space="preserve"> po kliku na nějaké tlačítko</w:t>
+      </w:r>
+      <w:r>
+        <w:t>,</w:t>
+      </w:r>
+    </w:p>
+    <w:p>
+      <w:pPr>
+        <w:pStyle w:val="Odstavecseseznamem"/>
+        <w:numPr>
+          <w:ilvl w:val="1"/>
+          <w:numId w:val="2"/>
+        </w:numPr>
+      </w:pPr>
+      <w:r>
+        <w:t>Vytvořte posluchač události ve zvláštní metodě</w:t>
+      </w:r>
+      <w:r>
+        <w:t xml:space="preserve"> </w:t>
+      </w:r>
+    </w:p>
+    <w:p>
+      <w:pPr>
+        <w:pStyle w:val="Odstavecseseznamem"/>
+        <w:numPr>
+          <w:ilvl w:val="1"/>
+          <w:numId w:val="2"/>
+        </w:numPr>
+      </w:pPr>
+      <w:r>
+        <w:t>Po odeslání informujte uživatele o úspěchu/neúspěchu akce</w:t>
+      </w:r>
+    </w:p>
+    <w:p>
+      <w:pPr>
+        <w:pStyle w:val="Odstavecseseznamem"/>
+        <w:numPr>
+          <w:ilvl w:val="1"/>
+          <w:numId w:val="2"/>
+        </w:numPr>
+      </w:pPr>
+      <w:r>
+        <w:t xml:space="preserve">Volitelně zprovozněte </w:t>
+      </w:r>
+      <w:r>
+        <w:t xml:space="preserve">reset a </w:t>
+      </w:r>
+      <w:proofErr w:type="spellStart"/>
+      <w:r>
+        <w:t>clear</w:t>
+      </w:r>
+      <w:proofErr w:type="spellEnd"/>
+      <w:r>
+        <w:t xml:space="preserve"> formuláře</w:t>
+      </w:r>
+    </w:p>
+    <w:p>
+      <w:pPr>
+        <w:pStyle w:val="Odstavecseseznamem"/>
+        <w:numPr>
+          <w:ilvl w:val="0"/>
+          <w:numId w:val="2"/>
+        </w:numPr>
+      </w:pPr>
+      <w:r>
+        <w:t>Upravte libovolně vzhled formuláře (např. změňte barvu labelů)</w:t>
+      </w:r>
+    </w:p>
+    <w:p>
+      <w:pPr>
+        <w:pStyle w:val="Odstavecseseznamem"/>
+        <w:numPr>
+          <w:ilvl w:val="0"/>
+          <w:numId w:val="2"/>
+        </w:numPr>
+      </w:pPr>
+      <w:r>
+        <w:t xml:space="preserve">Upravte libovolně vzhled listu (např. změňte zrušte/vytvořte okraje - </w:t>
+      </w:r>
+      <w:proofErr w:type="spellStart"/>
+      <w:r>
+        <w:t>border</w:t>
+      </w:r>
+      <w:proofErr w:type="spellEnd"/>
+      <w:r>
+        <w:t xml:space="preserve"> listu)</w:t>
+      </w:r>
     </w:p>
     <w:p>
       <w:pPr>
@@ -217,6 +564,11 @@
       </w:pPr>
       <w:bookmarkStart w:id="0" w:name="_GoBack"/>
       <w:bookmarkEnd w:id="0"/>
+    </w:p>
+    <w:p>
+      <w:pPr>
+        <w:pStyle w:val="Odstavecseseznamem"/>
+      </w:pPr>
     </w:p>
     <w:sectPr>
       <w:pgSz w:w="11906" w:h="16838"/>
@@ -316,8 +668,124 @@
       </w:pPr>
     </w:lvl>
   </w:abstractNum>
+  <w:abstractNum w:abstractNumId="1" w15:restartNumberingAfterBreak="0">
+    <w:nsid w:val="7CDD0E30"/>
+    <w:multiLevelType w:val="hybridMultilevel"/>
+    <w:tmpl w:val="0F72DB4C"/>
+    <w:lvl w:ilvl="0" w:tplc="04050001">
+      <w:start w:val="1"/>
+      <w:numFmt w:val="bullet"/>
+      <w:lvlText w:val=""/>
+      <w:lvlJc w:val="left"/>
+      <w:pPr>
+        <w:ind w:left="720" w:hanging="360"/>
+      </w:pPr>
+      <w:rPr>
+        <w:rFonts w:ascii="Symbol" w:hAnsi="Symbol" w:hint="default"/>
+      </w:rPr>
+    </w:lvl>
+    <w:lvl w:ilvl="1" w:tplc="04050003">
+      <w:start w:val="1"/>
+      <w:numFmt w:val="bullet"/>
+      <w:lvlText w:val="o"/>
+      <w:lvlJc w:val="left"/>
+      <w:pPr>
+        <w:ind w:left="1440" w:hanging="360"/>
+      </w:pPr>
+      <w:rPr>
+        <w:rFonts w:ascii="Courier New" w:hAnsi="Courier New" w:cs="Courier New" w:hint="default"/>
+      </w:rPr>
+    </w:lvl>
+    <w:lvl w:ilvl="2" w:tplc="04050005">
+      <w:start w:val="1"/>
+      <w:numFmt w:val="bullet"/>
+      <w:lvlText w:val=""/>
+      <w:lvlJc w:val="left"/>
+      <w:pPr>
+        <w:ind w:left="2160" w:hanging="360"/>
+      </w:pPr>
+      <w:rPr>
+        <w:rFonts w:ascii="Wingdings" w:hAnsi="Wingdings" w:hint="default"/>
+      </w:rPr>
+    </w:lvl>
+    <w:lvl w:ilvl="3" w:tplc="04050001" w:tentative="1">
+      <w:start w:val="1"/>
+      <w:numFmt w:val="bullet"/>
+      <w:lvlText w:val=""/>
+      <w:lvlJc w:val="left"/>
+      <w:pPr>
+        <w:ind w:left="2880" w:hanging="360"/>
+      </w:pPr>
+      <w:rPr>
+        <w:rFonts w:ascii="Symbol" w:hAnsi="Symbol" w:hint="default"/>
+      </w:rPr>
+    </w:lvl>
+    <w:lvl w:ilvl="4" w:tplc="04050003" w:tentative="1">
+      <w:start w:val="1"/>
+      <w:numFmt w:val="bullet"/>
+      <w:lvlText w:val="o"/>
+      <w:lvlJc w:val="left"/>
+      <w:pPr>
+        <w:ind w:left="3600" w:hanging="360"/>
+      </w:pPr>
+      <w:rPr>
+        <w:rFonts w:ascii="Courier New" w:hAnsi="Courier New" w:cs="Courier New" w:hint="default"/>
+      </w:rPr>
+    </w:lvl>
+    <w:lvl w:ilvl="5" w:tplc="04050005" w:tentative="1">
+      <w:start w:val="1"/>
+      <w:numFmt w:val="bullet"/>
+      <w:lvlText w:val=""/>
+      <w:lvlJc w:val="left"/>
+      <w:pPr>
+        <w:ind w:left="4320" w:hanging="360"/>
+      </w:pPr>
+      <w:rPr>
+        <w:rFonts w:ascii="Wingdings" w:hAnsi="Wingdings" w:hint="default"/>
+      </w:rPr>
+    </w:lvl>
+    <w:lvl w:ilvl="6" w:tplc="04050001" w:tentative="1">
+      <w:start w:val="1"/>
+      <w:numFmt w:val="bullet"/>
+      <w:lvlText w:val=""/>
+      <w:lvlJc w:val="left"/>
+      <w:pPr>
+        <w:ind w:left="5040" w:hanging="360"/>
+      </w:pPr>
+      <w:rPr>
+        <w:rFonts w:ascii="Symbol" w:hAnsi="Symbol" w:hint="default"/>
+      </w:rPr>
+    </w:lvl>
+    <w:lvl w:ilvl="7" w:tplc="04050003" w:tentative="1">
+      <w:start w:val="1"/>
+      <w:numFmt w:val="bullet"/>
+      <w:lvlText w:val="o"/>
+      <w:lvlJc w:val="left"/>
+      <w:pPr>
+        <w:ind w:left="5760" w:hanging="360"/>
+      </w:pPr>
+      <w:rPr>
+        <w:rFonts w:ascii="Courier New" w:hAnsi="Courier New" w:cs="Courier New" w:hint="default"/>
+      </w:rPr>
+    </w:lvl>
+    <w:lvl w:ilvl="8" w:tplc="04050005" w:tentative="1">
+      <w:start w:val="1"/>
+      <w:numFmt w:val="bullet"/>
+      <w:lvlText w:val=""/>
+      <w:lvlJc w:val="left"/>
+      <w:pPr>
+        <w:ind w:left="6480" w:hanging="360"/>
+      </w:pPr>
+      <w:rPr>
+        <w:rFonts w:ascii="Wingdings" w:hAnsi="Wingdings" w:hint="default"/>
+      </w:rPr>
+    </w:lvl>
+  </w:abstractNum>
   <w:num w:numId="1">
     <w:abstractNumId w:val="0"/>
+  </w:num>
+  <w:num w:numId="2">
+    <w:abstractNumId w:val="1"/>
   </w:num>
 </w:numbering>
 </file>
@@ -773,6 +1241,17 @@
       <w:contextualSpacing/>
     </w:pPr>
   </w:style>
+  <w:style w:type="character" w:styleId="Hypertextovodkaz">
+    <w:name w:val="Hyperlink"/>
+    <w:basedOn w:val="Standardnpsmoodstavce"/>
+    <w:uiPriority w:val="99"/>
+    <w:unhideWhenUsed/>
+    <w:rsid w:val="00276C7C"/>
+    <w:rPr>
+      <w:color w:val="0563C1" w:themeColor="hyperlink"/>
+      <w:u w:val="single"/>
+    </w:rPr>
+  </w:style>
 </w:styles>
 </file>
 

</xml_diff>

<commit_message>
New sequence diagram. Error corretion in validator factory (WP version). New pages in implementation chapter in bachelor thesis.
Signed-off-by: matyapav <matyapav@fel.cvut.cz>
</commit_message>
<xml_diff>
--- a/documents_matyas/TestCases.docx
+++ b/documents_matyas/TestCases.docx
@@ -213,6 +213,17 @@
       <w:r>
         <w:t xml:space="preserve"> </w:t>
       </w:r>
+      <w:r>
+        <w:t xml:space="preserve">Po každém úkolu zkuste aplikaci </w:t>
+      </w:r>
+      <w:proofErr w:type="spellStart"/>
+      <w:r>
+        <w:t>zbuildit</w:t>
+      </w:r>
+      <w:proofErr w:type="spellEnd"/>
+      <w:r>
+        <w:t xml:space="preserve"> a spustit.</w:t>
+      </w:r>
     </w:p>
     <w:p>
       <w:pPr>
@@ -258,7 +269,19 @@
         <w:t>Vytvořte soubor</w:t>
       </w:r>
       <w:r>
-        <w:t xml:space="preserve"> connection.xml, ve kterém nadefinujte následující připojení</w:t>
+        <w:t xml:space="preserve"> connection.xml, ve kterém nadefinujte </w:t>
+      </w:r>
+      <w:r>
+        <w:t>dvě</w:t>
+      </w:r>
+      <w:r>
+        <w:t xml:space="preserve"> připojení</w:t>
+      </w:r>
+      <w:r>
+        <w:t xml:space="preserve"> jeden pro formulář a druhé pro list</w:t>
+      </w:r>
+      <w:r>
+        <w:t>. Připojení si libovolně pojmenujte.</w:t>
       </w:r>
     </w:p>
     <w:p>
@@ -268,6 +291,23 @@
           <w:ilvl w:val="1"/>
           <w:numId w:val="2"/>
         </w:numPr>
+      </w:pPr>
+      <w:r>
+        <w:t>FORMULÁŘ</w:t>
+      </w:r>
+    </w:p>
+    <w:p>
+      <w:pPr>
+        <w:pStyle w:val="Odstavecseseznamem"/>
+        <w:numPr>
+          <w:ilvl w:val="2"/>
+          <w:numId w:val="2"/>
+        </w:numPr>
+        <w:rPr>
+          <w:rStyle w:val="Hypertextovodkaz"/>
+          <w:color w:val="auto"/>
+          <w:u w:val="none"/>
+        </w:rPr>
       </w:pPr>
       <w:r>
         <w:t xml:space="preserve">Meta model je na adrese </w:t>
@@ -285,13 +325,177 @@
       <w:pPr>
         <w:pStyle w:val="Odstavecseseznamem"/>
         <w:numPr>
+          <w:ilvl w:val="3"/>
+          <w:numId w:val="2"/>
+        </w:numPr>
+      </w:pPr>
+      <w:r>
+        <w:t>Zdroj je public</w:t>
+      </w:r>
+      <w:r>
+        <w:t xml:space="preserve"> (tj. není potřeba </w:t>
+      </w:r>
+      <w:bookmarkStart w:id="0" w:name="_GoBack"/>
+      <w:proofErr w:type="spellStart"/>
+      <w:r>
+        <w:rPr>
+          <w:b/>
+        </w:rPr>
+        <w:t>security-params</w:t>
+      </w:r>
+      <w:bookmarkEnd w:id="0"/>
+      <w:proofErr w:type="spellEnd"/>
+      <w:r>
+        <w:t>)</w:t>
+      </w:r>
+    </w:p>
+    <w:p>
+      <w:pPr>
+        <w:pStyle w:val="Odstavecseseznamem"/>
+        <w:numPr>
+          <w:ilvl w:val="3"/>
+          <w:numId w:val="2"/>
+        </w:numPr>
+      </w:pPr>
+      <w:proofErr w:type="spellStart"/>
+      <w:r>
+        <w:t>content</w:t>
+      </w:r>
+      <w:proofErr w:type="spellEnd"/>
+      <w:r>
+        <w:t xml:space="preserve">-type nastavte na </w:t>
+      </w:r>
+      <w:proofErr w:type="spellStart"/>
+      <w:r>
+        <w:t>application</w:t>
+      </w:r>
+      <w:proofErr w:type="spellEnd"/>
+      <w:r>
+        <w:t>/</w:t>
+      </w:r>
+      <w:proofErr w:type="spellStart"/>
+      <w:r>
+        <w:t>json</w:t>
+      </w:r>
+      <w:proofErr w:type="spellEnd"/>
+    </w:p>
+    <w:p>
+      <w:pPr>
+        <w:pStyle w:val="Odstavecseseznamem"/>
+        <w:numPr>
           <w:ilvl w:val="2"/>
           <w:numId w:val="2"/>
         </w:numPr>
-      </w:pPr>
-      <w:proofErr w:type="spellStart"/>
-      <w:r>
-        <w:t>content</w:t>
+        <w:rPr>
+          <w:rStyle w:val="Hypertextovodkaz"/>
+          <w:color w:val="auto"/>
+          <w:u w:val="none"/>
+        </w:rPr>
+      </w:pPr>
+      <w:r>
+        <w:t xml:space="preserve">Adresa, na kterou lze data odeslat data je </w:t>
+      </w:r>
+      <w:hyperlink r:id="rId6" w:history="1">
+        <w:r>
+          <w:rPr>
+            <w:rStyle w:val="Hypertextovodkaz"/>
+          </w:rPr>
+          <w:t>http://toms-cz.com/AFServer/rest/country</w:t>
+        </w:r>
+      </w:hyperlink>
+    </w:p>
+    <w:p>
+      <w:pPr>
+        <w:pStyle w:val="Odstavecseseznamem"/>
+        <w:numPr>
+          <w:ilvl w:val="3"/>
+          <w:numId w:val="2"/>
+        </w:numPr>
+      </w:pPr>
+      <w:r>
+        <w:t xml:space="preserve">Přístup ke zdroji </w:t>
+      </w:r>
+      <w:r>
+        <w:t>má jen přihlášený uživatel - j</w:t>
+      </w:r>
+      <w:r>
+        <w:t xml:space="preserve">e třeba nadefinovat </w:t>
+      </w:r>
+      <w:proofErr w:type="spellStart"/>
+      <w:r>
+        <w:rPr>
+          <w:b/>
+        </w:rPr>
+        <w:t>security-params</w:t>
+      </w:r>
+      <w:proofErr w:type="spellEnd"/>
+    </w:p>
+    <w:p>
+      <w:pPr>
+        <w:pStyle w:val="Odstavecseseznamem"/>
+        <w:numPr>
+          <w:ilvl w:val="1"/>
+          <w:numId w:val="2"/>
+        </w:numPr>
+      </w:pPr>
+      <w:r>
+        <w:t xml:space="preserve">LIST </w:t>
+      </w:r>
+    </w:p>
+    <w:p>
+      <w:pPr>
+        <w:pStyle w:val="Odstavecseseznamem"/>
+        <w:numPr>
+          <w:ilvl w:val="2"/>
+          <w:numId w:val="2"/>
+        </w:numPr>
+        <w:rPr>
+          <w:rStyle w:val="Hypertextovodkaz"/>
+          <w:color w:val="auto"/>
+          <w:u w:val="none"/>
+        </w:rPr>
+      </w:pPr>
+      <w:r>
+        <w:t>Meta</w:t>
+      </w:r>
+      <w:r>
+        <w:t xml:space="preserve"> model je na adrese </w:t>
+      </w:r>
+      <w:hyperlink r:id="rId7" w:history="1">
+        <w:r>
+          <w:rPr>
+            <w:rStyle w:val="Hypertextovodkaz"/>
+          </w:rPr>
+          <w:t>http://toms-cz.com/AFServer/rest/country/definition</w:t>
+        </w:r>
+      </w:hyperlink>
+    </w:p>
+    <w:p>
+      <w:pPr>
+        <w:pStyle w:val="Odstavecseseznamem"/>
+        <w:numPr>
+          <w:ilvl w:val="3"/>
+          <w:numId w:val="2"/>
+        </w:numPr>
+      </w:pPr>
+      <w:r>
+        <w:t>Zdroj je public</w:t>
+      </w:r>
+    </w:p>
+    <w:p>
+      <w:pPr>
+        <w:pStyle w:val="Odstavecseseznamem"/>
+        <w:numPr>
+          <w:ilvl w:val="3"/>
+          <w:numId w:val="2"/>
+        </w:numPr>
+      </w:pPr>
+      <w:proofErr w:type="spellStart"/>
+      <w:r>
+        <w:t>C</w:t>
+      </w:r>
+      <w:r>
+        <w:t>ontent</w:t>
       </w:r>
       <w:proofErr w:type="spellEnd"/>
       <w:r>
@@ -315,14 +519,14 @@
       <w:pPr>
         <w:pStyle w:val="Odstavecseseznamem"/>
         <w:numPr>
-          <w:ilvl w:val="1"/>
+          <w:ilvl w:val="2"/>
           <w:numId w:val="2"/>
         </w:numPr>
       </w:pPr>
       <w:r>
         <w:t xml:space="preserve">Data jsou na adrese </w:t>
       </w:r>
-      <w:hyperlink r:id="rId6" w:history="1">
+      <w:hyperlink r:id="rId8" w:history="1">
         <w:r>
           <w:rPr>
             <w:rStyle w:val="Hypertextovodkaz"/>
@@ -330,12 +534,18 @@
           <w:t>http://toms-cz.com/AFServer/rest/country/</w:t>
         </w:r>
       </w:hyperlink>
-    </w:p>
-    <w:p>
-      <w:pPr>
-        <w:pStyle w:val="Odstavecseseznamem"/>
-        <w:numPr>
-          <w:ilvl w:val="2"/>
+      <w:r>
+        <w:rPr>
+          <w:rStyle w:val="Hypertextovodkaz"/>
+        </w:rPr>
+        <w:t>list</w:t>
+      </w:r>
+    </w:p>
+    <w:p>
+      <w:pPr>
+        <w:pStyle w:val="Odstavecseseznamem"/>
+        <w:numPr>
+          <w:ilvl w:val="3"/>
           <w:numId w:val="2"/>
         </w:numPr>
       </w:pPr>
@@ -347,7 +557,7 @@
       <w:pPr>
         <w:pStyle w:val="Odstavecseseznamem"/>
         <w:numPr>
-          <w:ilvl w:val="2"/>
+          <w:ilvl w:val="3"/>
           <w:numId w:val="2"/>
         </w:numPr>
       </w:pPr>
@@ -377,21 +587,37 @@
       <w:pPr>
         <w:pStyle w:val="Odstavecseseznamem"/>
         <w:numPr>
+          <w:ilvl w:val="0"/>
+          <w:numId w:val="2"/>
+        </w:numPr>
+      </w:pPr>
+      <w:r>
+        <w:t>Vytvořte</w:t>
+      </w:r>
+      <w:r>
+        <w:t xml:space="preserve"> prázdný</w:t>
+      </w:r>
+      <w:r>
+        <w:t xml:space="preserve"> formulář přidávající/upravující zemi a libov</w:t>
+      </w:r>
+      <w:r>
+        <w:t>o</w:t>
+      </w:r>
+      <w:r>
+        <w:t>lně ho vložte do aplikace</w:t>
+      </w:r>
+    </w:p>
+    <w:p>
+      <w:pPr>
+        <w:pStyle w:val="Odstavecseseznamem"/>
+        <w:numPr>
           <w:ilvl w:val="1"/>
           <w:numId w:val="2"/>
         </w:numPr>
       </w:pPr>
       <w:r>
-        <w:t xml:space="preserve">Adresa, na kterou lze data odeslat data je </w:t>
-      </w:r>
-      <w:hyperlink r:id="rId7" w:history="1">
-        <w:r>
-          <w:rPr>
-            <w:rStyle w:val="Hypertextovodkaz"/>
-          </w:rPr>
-          <w:t>http://toms-cz/com/AFServer/rest/country</w:t>
-        </w:r>
-      </w:hyperlink>
+        <w:t>Komponentu si libovolně pojmenujte</w:t>
+      </w:r>
     </w:p>
     <w:p>
       <w:pPr>
@@ -402,16 +628,25 @@
         </w:numPr>
       </w:pPr>
       <w:r>
-        <w:t xml:space="preserve">Vytvořte formulář přidávající/upravující zemi a </w:t>
-      </w:r>
-      <w:proofErr w:type="spellStart"/>
-      <w:r>
-        <w:t>libovlně</w:t>
-      </w:r>
-      <w:proofErr w:type="spellEnd"/>
-      <w:r>
-        <w:t xml:space="preserve"> ho vložte do aplikace</w:t>
-      </w:r>
+        <w:t>Vytvořte list naplněný existujícími zeměmi</w:t>
+      </w:r>
+    </w:p>
+    <w:p>
+      <w:pPr>
+        <w:pStyle w:val="Odstavecseseznamem"/>
+        <w:numPr>
+          <w:ilvl w:val="1"/>
+          <w:numId w:val="2"/>
+        </w:numPr>
+      </w:pPr>
+      <w:r>
+        <w:t xml:space="preserve">Komponentu si libovolně </w:t>
+      </w:r>
+      <w:proofErr w:type="spellStart"/>
+      <w:r>
+        <w:t>pojemenujte</w:t>
+      </w:r>
+      <w:proofErr w:type="spellEnd"/>
     </w:p>
     <w:p>
       <w:pPr>
@@ -422,7 +657,16 @@
         </w:numPr>
       </w:pPr>
       <w:r>
-        <w:t>Vytvořte list naplněný existujícími zeměmi</w:t>
+        <w:t xml:space="preserve">Zajistěte, aby byly komponenty </w:t>
+      </w:r>
+      <w:r>
+        <w:t xml:space="preserve">jazykově </w:t>
+      </w:r>
+      <w:r>
+        <w:t>srozumitelné</w:t>
+      </w:r>
+      <w:r>
+        <w:t xml:space="preserve"> (tj. česky, anglicky)</w:t>
       </w:r>
     </w:p>
     <w:p>
@@ -434,16 +678,63 @@
         </w:numPr>
       </w:pPr>
       <w:r>
-        <w:t xml:space="preserve">Zajistěte, aby byly komponenty </w:t>
-      </w:r>
-      <w:r>
-        <w:t xml:space="preserve">jazykově </w:t>
-      </w:r>
-      <w:r>
-        <w:t>srozumitelné</w:t>
-      </w:r>
-      <w:r>
-        <w:t xml:space="preserve"> (tj. česky, anglicky)</w:t>
+        <w:t xml:space="preserve">Zprovozněte odesílání </w:t>
+      </w:r>
+      <w:r>
+        <w:t xml:space="preserve">formuláře </w:t>
+      </w:r>
+      <w:r>
+        <w:t xml:space="preserve">po </w:t>
+      </w:r>
+      <w:r>
+        <w:t>stisknutí nějakého vámi vytvořeného</w:t>
+      </w:r>
+      <w:r>
+        <w:t xml:space="preserve"> tlačítko,</w:t>
+      </w:r>
+    </w:p>
+    <w:p>
+      <w:pPr>
+        <w:pStyle w:val="Odstavecseseznamem"/>
+        <w:numPr>
+          <w:ilvl w:val="1"/>
+          <w:numId w:val="2"/>
+        </w:numPr>
+      </w:pPr>
+      <w:r>
+        <w:t xml:space="preserve">Vytvořte posluchač události ve zvláštní metodě </w:t>
+      </w:r>
+    </w:p>
+    <w:p>
+      <w:pPr>
+        <w:pStyle w:val="Odstavecseseznamem"/>
+        <w:numPr>
+          <w:ilvl w:val="1"/>
+          <w:numId w:val="2"/>
+        </w:numPr>
+      </w:pPr>
+      <w:r>
+        <w:t>Po odeslání informujte uživatele o úspěchu/neúspěchu akce</w:t>
+      </w:r>
+    </w:p>
+    <w:p>
+      <w:pPr>
+        <w:pStyle w:val="Odstavecseseznamem"/>
+        <w:numPr>
+          <w:ilvl w:val="1"/>
+          <w:numId w:val="2"/>
+        </w:numPr>
+      </w:pPr>
+      <w:r>
+        <w:t xml:space="preserve">Volitelně zprovozněte reset a </w:t>
+      </w:r>
+      <w:proofErr w:type="spellStart"/>
+      <w:r>
+        <w:t>clear</w:t>
+      </w:r>
+      <w:proofErr w:type="spellEnd"/>
+      <w:r>
+        <w:t xml:space="preserve"> formuláře</w:t>
       </w:r>
     </w:p>
     <w:p>
@@ -455,120 +746,40 @@
         </w:numPr>
       </w:pPr>
       <w:r>
+        <w:t>Upravte libovolně vzhled formuláře (např. změňte barvu labelů)</w:t>
+      </w:r>
+    </w:p>
+    <w:p>
+      <w:pPr>
+        <w:pStyle w:val="Odstavecseseznamem"/>
+        <w:numPr>
+          <w:ilvl w:val="0"/>
+          <w:numId w:val="2"/>
+        </w:numPr>
+      </w:pPr>
+      <w:r>
+        <w:t xml:space="preserve">Upravte libovolně vzhled listu (např. změňte zrušte/vytvořte okraje - </w:t>
+      </w:r>
+      <w:proofErr w:type="spellStart"/>
+      <w:r>
+        <w:t>border</w:t>
+      </w:r>
+      <w:proofErr w:type="spellEnd"/>
+      <w:r>
+        <w:t xml:space="preserve"> listu)</w:t>
+      </w:r>
+    </w:p>
+    <w:p>
+      <w:pPr>
+        <w:pStyle w:val="Odstavecseseznamem"/>
+        <w:numPr>
+          <w:ilvl w:val="0"/>
+          <w:numId w:val="2"/>
+        </w:numPr>
+      </w:pPr>
+      <w:r>
         <w:t>Propojte list s formulářem tak, že po kliknutí na položku listu se data nahrají do formuláře</w:t>
       </w:r>
-    </w:p>
-    <w:p>
-      <w:pPr>
-        <w:pStyle w:val="Odstavecseseznamem"/>
-        <w:numPr>
-          <w:ilvl w:val="0"/>
-          <w:numId w:val="2"/>
-        </w:numPr>
-      </w:pPr>
-      <w:r>
-        <w:t>Zprovozněte odesílání</w:t>
-      </w:r>
-      <w:r>
-        <w:t xml:space="preserve"> po kliku na nějaké tlačítko</w:t>
-      </w:r>
-      <w:r>
-        <w:t>,</w:t>
-      </w:r>
-    </w:p>
-    <w:p>
-      <w:pPr>
-        <w:pStyle w:val="Odstavecseseznamem"/>
-        <w:numPr>
-          <w:ilvl w:val="1"/>
-          <w:numId w:val="2"/>
-        </w:numPr>
-      </w:pPr>
-      <w:r>
-        <w:t>Vytvořte posluchač události ve zvláštní metodě</w:t>
-      </w:r>
-      <w:r>
-        <w:t xml:space="preserve"> </w:t>
-      </w:r>
-    </w:p>
-    <w:p>
-      <w:pPr>
-        <w:pStyle w:val="Odstavecseseznamem"/>
-        <w:numPr>
-          <w:ilvl w:val="1"/>
-          <w:numId w:val="2"/>
-        </w:numPr>
-      </w:pPr>
-      <w:r>
-        <w:t>Po odeslání informujte uživatele o úspěchu/neúspěchu akce</w:t>
-      </w:r>
-    </w:p>
-    <w:p>
-      <w:pPr>
-        <w:pStyle w:val="Odstavecseseznamem"/>
-        <w:numPr>
-          <w:ilvl w:val="1"/>
-          <w:numId w:val="2"/>
-        </w:numPr>
-      </w:pPr>
-      <w:r>
-        <w:t xml:space="preserve">Volitelně zprovozněte </w:t>
-      </w:r>
-      <w:r>
-        <w:t xml:space="preserve">reset a </w:t>
-      </w:r>
-      <w:proofErr w:type="spellStart"/>
-      <w:r>
-        <w:t>clear</w:t>
-      </w:r>
-      <w:proofErr w:type="spellEnd"/>
-      <w:r>
-        <w:t xml:space="preserve"> formuláře</w:t>
-      </w:r>
-    </w:p>
-    <w:p>
-      <w:pPr>
-        <w:pStyle w:val="Odstavecseseznamem"/>
-        <w:numPr>
-          <w:ilvl w:val="0"/>
-          <w:numId w:val="2"/>
-        </w:numPr>
-      </w:pPr>
-      <w:r>
-        <w:t>Upravte libovolně vzhled formuláře (např. změňte barvu labelů)</w:t>
-      </w:r>
-    </w:p>
-    <w:p>
-      <w:pPr>
-        <w:pStyle w:val="Odstavecseseznamem"/>
-        <w:numPr>
-          <w:ilvl w:val="0"/>
-          <w:numId w:val="2"/>
-        </w:numPr>
-      </w:pPr>
-      <w:r>
-        <w:t xml:space="preserve">Upravte libovolně vzhled listu (např. změňte zrušte/vytvořte okraje - </w:t>
-      </w:r>
-      <w:proofErr w:type="spellStart"/>
-      <w:r>
-        <w:t>border</w:t>
-      </w:r>
-      <w:proofErr w:type="spellEnd"/>
-      <w:r>
-        <w:t xml:space="preserve"> listu)</w:t>
-      </w:r>
-    </w:p>
-    <w:p>
-      <w:pPr>
-        <w:pStyle w:val="Odstavecseseznamem"/>
-      </w:pPr>
-      <w:bookmarkStart w:id="0" w:name="_GoBack"/>
-      <w:bookmarkEnd w:id="0"/>
-    </w:p>
-    <w:p>
-      <w:pPr>
-        <w:pStyle w:val="Odstavecseseznamem"/>
-      </w:pPr>
     </w:p>
     <w:sectPr>
       <w:pgSz w:w="11906" w:h="16838"/>
@@ -708,7 +919,7 @@
         <w:rFonts w:ascii="Wingdings" w:hAnsi="Wingdings" w:hint="default"/>
       </w:rPr>
     </w:lvl>
-    <w:lvl w:ilvl="3" w:tplc="04050001" w:tentative="1">
+    <w:lvl w:ilvl="3" w:tplc="04050001">
       <w:start w:val="1"/>
       <w:numFmt w:val="bullet"/>
       <w:lvlText w:val=""/>

</xml_diff>